<commit_message>
Changes re ethics committee feedback
</commit_message>
<xml_diff>
--- a/participant_consent_form.docx
+++ b/participant_consent_form.docx
@@ -225,8 +225,6 @@
         </w:rPr>
         <w:t xml:space="preserve"> for this project</w:t>
       </w:r>
-      <w:bookmarkStart w:id="0" w:name="_GoBack"/>
-      <w:bookmarkEnd w:id="0"/>
       <w:r>
         <w:rPr>
           <w:szCs w:val="20"/>
@@ -405,35 +403,6 @@
           <w:szCs w:val="20"/>
         </w:rPr>
       </w:pPr>
-      <w:r>
-        <w:rPr>
-          <w:szCs w:val="20"/>
-        </w:rPr>
-        <w:t>Signature</w:t>
-      </w:r>
-      <w:r>
-        <w:rPr>
-          <w:szCs w:val="20"/>
-        </w:rPr>
-        <w:t xml:space="preserve"> of Participant</w:t>
-      </w:r>
-      <w:r>
-        <w:rPr>
-          <w:szCs w:val="20"/>
-        </w:rPr>
-        <w:t>: _________________________________</w:t>
-      </w:r>
-    </w:p>
-    <w:p>
-      <w:pPr>
-        <w:autoSpaceDE w:val="0"/>
-        <w:autoSpaceDN w:val="0"/>
-        <w:adjustRightInd w:val="0"/>
-        <w:jc w:val="left"/>
-        <w:rPr>
-          <w:szCs w:val="20"/>
-        </w:rPr>
-      </w:pPr>
     </w:p>
     <w:p>
       <w:pPr>
@@ -454,7 +423,33 @@
         <w:rPr>
           <w:szCs w:val="20"/>
         </w:rPr>
-        <w:t>Signature of Witness: _________________________________  Date: _____ / ______ / ______</w:t>
+        <w:t xml:space="preserve">Signature of </w:t>
+      </w:r>
+      <w:r>
+        <w:rPr>
+          <w:szCs w:val="20"/>
+        </w:rPr>
+        <w:t>Participant</w:t>
+      </w:r>
+      <w:r>
+        <w:rPr>
+          <w:szCs w:val="20"/>
+        </w:rPr>
+        <w:t>: ____________________________</w:t>
+      </w:r>
+      <w:proofErr w:type="gramStart"/>
+      <w:r>
+        <w:rPr>
+          <w:szCs w:val="20"/>
+        </w:rPr>
+        <w:t>_  Date</w:t>
+      </w:r>
+      <w:proofErr w:type="gramEnd"/>
+      <w:r>
+        <w:rPr>
+          <w:szCs w:val="20"/>
+        </w:rPr>
+        <w:t>: _____ / ______ / ______</w:t>
       </w:r>
       <w:r>
         <w:rPr>
@@ -504,6 +499,52 @@
           <w:szCs w:val="20"/>
         </w:rPr>
       </w:pPr>
+      <w:r>
+        <w:rPr>
+          <w:szCs w:val="20"/>
+        </w:rPr>
+        <w:t>If you would like to be notified of updates and outcomes o</w:t>
+      </w:r>
+      <w:r>
+        <w:rPr>
+          <w:szCs w:val="20"/>
+        </w:rPr>
+        <w:t>f</w:t>
+      </w:r>
+      <w:r>
+        <w:rPr>
+          <w:szCs w:val="20"/>
+        </w:rPr>
+        <w:t xml:space="preserve"> </w:t>
+      </w:r>
+      <w:bookmarkStart w:id="0" w:name="_GoBack"/>
+      <w:bookmarkEnd w:id="0"/>
+      <w:r>
+        <w:rPr>
+          <w:szCs w:val="20"/>
+        </w:rPr>
+        <w:t>this project, please add your email address below to be added to the mailing list:</w:t>
+      </w:r>
+    </w:p>
+    <w:p>
+      <w:pPr>
+        <w:rPr>
+          <w:szCs w:val="20"/>
+        </w:rPr>
+      </w:pPr>
+    </w:p>
+    <w:p>
+      <w:pPr>
+        <w:rPr>
+          <w:szCs w:val="20"/>
+        </w:rPr>
+      </w:pPr>
+      <w:r>
+        <w:rPr>
+          <w:szCs w:val="20"/>
+        </w:rPr>
+        <w:t>Email Address (optional): ________________________________</w:t>
+      </w:r>
     </w:p>
     <w:sectPr>
       <w:headerReference w:type="first" r:id="rId8"/>
@@ -546,7 +587,7 @@
     <w:r>
       <w:rPr>
         <w:noProof/>
-        <w:lang w:eastAsia="en-AU"/>
+        <w:lang w:eastAsia="ja-JP"/>
       </w:rPr>
       <mc:AlternateContent>
         <mc:Choice Requires="wps">
@@ -626,7 +667,7 @@
     <w:r>
       <w:rPr>
         <w:noProof/>
-        <w:lang w:eastAsia="en-AU"/>
+        <w:lang w:eastAsia="ja-JP"/>
       </w:rPr>
       <w:drawing>
         <wp:anchor distT="0" distB="0" distL="114300" distR="114300" simplePos="0" relativeHeight="251659264" behindDoc="0" locked="0" layoutInCell="1" allowOverlap="1">
@@ -694,7 +735,7 @@
     <w:r>
       <w:rPr>
         <w:noProof/>
-        <w:lang w:eastAsia="en-AU"/>
+        <w:lang w:eastAsia="ja-JP"/>
       </w:rPr>
       <mc:AlternateContent>
         <mc:Choice Requires="wps">
@@ -1375,7 +1416,7 @@
         <w:rFonts w:ascii="Calibri" w:hAnsi="Calibri" w:cs="Calibri"/>
         <w:noProof/>
         <w:sz w:val="22"/>
-        <w:lang w:eastAsia="en-AU"/>
+        <w:lang w:eastAsia="ja-JP"/>
       </w:rPr>
       <mc:AlternateContent>
         <mc:Choice Requires="wps">
@@ -1686,7 +1727,7 @@
         <w:rFonts w:ascii="Calibri" w:hAnsi="Calibri" w:cs="Calibri"/>
         <w:noProof/>
         <w:sz w:val="22"/>
-        <w:lang w:eastAsia="en-AU"/>
+        <w:lang w:eastAsia="ja-JP"/>
       </w:rPr>
       <w:drawing>
         <wp:anchor distT="0" distB="0" distL="114300" distR="114300" simplePos="0" relativeHeight="251656192" behindDoc="0" locked="0" layoutInCell="1" allowOverlap="1">
@@ -1756,7 +1797,7 @@
         <w:rFonts w:ascii="Calibri" w:hAnsi="Calibri" w:cs="Calibri"/>
         <w:noProof/>
         <w:sz w:val="22"/>
-        <w:lang w:eastAsia="en-AU"/>
+        <w:lang w:eastAsia="ja-JP"/>
       </w:rPr>
       <mc:AlternateContent>
         <mc:Choice Requires="wps">

</xml_diff>